<commit_message>
adiciona documento de especificação atualizado e apresentação do pitch em pptx.
</commit_message>
<xml_diff>
--- a/documento-de-requisitos/especificacao-de-requisitos.docx
+++ b/documento-de-requisitos/especificacao-de-requisitos.docx
@@ -133,8 +133,6 @@
         </w:rPr>
         <w:t>1.2 Público-Alvo</w:t>
       </w:r>
-      <w:bookmarkStart w:id="0" w:name="_GoBack"/>
-      <w:bookmarkEnd w:id="0"/>
     </w:p>
     <w:p>
       <w:r>
@@ -438,7 +436,10 @@
               <w:spacing w:after="160" w:line="259" w:lineRule="auto"/>
             </w:pPr>
             <w:r>
-              <w:t>O sistema deve exibir uma lista de trilhas disponíveis com nome, breve descrição e localização.</w:t>
+              <w:t>O sistema deve exibir uma lista de trilhas disponíveis</w:t>
+            </w:r>
+            <w:r>
+              <w:t>.</w:t>
             </w:r>
           </w:p>
         </w:tc>
@@ -492,10 +493,13 @@
               <w:t xml:space="preserve">O sistema </w:t>
             </w:r>
             <w:r>
-              <w:t>deve exibir uma lista com a programação de eventos</w:t>
-            </w:r>
-            <w:r>
-              <w:t>, com data, horário e local.</w:t>
+              <w:t>deve exibir uma lista com</w:t>
+            </w:r>
+            <w:r>
+              <w:t xml:space="preserve"> eventos</w:t>
+            </w:r>
+            <w:r>
+              <w:t xml:space="preserve"> locais.</w:t>
             </w:r>
           </w:p>
         </w:tc>
@@ -627,7 +631,7 @@
           </w:tcPr>
           <w:p>
             <w:r>
-              <w:t>A página trilhas deve conter o nome da trilha, a localização e uma breve descrição.</w:t>
+              <w:t>A página trilhas deve conter o nome da trilha, e uma breve descrição.</w:t>
             </w:r>
           </w:p>
         </w:tc>
@@ -669,7 +673,25 @@
           </w:tcPr>
           <w:p>
             <w:r>
-              <w:t>A página eventos deverá contar com uma descrição e data dos eventos.</w:t>
+              <w:t>A pági</w:t>
+            </w:r>
+            <w:r>
+              <w:t>na eventos deverá contar com uma breve</w:t>
+            </w:r>
+            <w:r>
+              <w:t xml:space="preserve"> descrição</w:t>
+            </w:r>
+            <w:r>
+              <w:t>,</w:t>
+            </w:r>
+            <w:r>
+              <w:t xml:space="preserve"> data </w:t>
+            </w:r>
+            <w:r>
+              <w:t xml:space="preserve">e horário </w:t>
+            </w:r>
+            <w:r>
+              <w:t>dos eventos.</w:t>
             </w:r>
           </w:p>
         </w:tc>
@@ -797,6 +819,8 @@
             <w:r>
               <w:t>A página Eventos deve apresentar um botão inscreva-se nos eventos listados.</w:t>
             </w:r>
+            <w:bookmarkStart w:id="0" w:name="_GoBack"/>
+            <w:bookmarkEnd w:id="0"/>
           </w:p>
         </w:tc>
         <w:tc>
@@ -871,6 +895,7 @@
           <w:b/>
           <w:bCs/>
         </w:rPr>
+        <w:lastRenderedPageBreak/>
         <w:t>4. Requisitos Não Funcionais</w:t>
       </w:r>
     </w:p>
@@ -1868,7 +1893,7 @@
 </file>
 
 <file path=customXml/itemProps1.xml><?xml version="1.0" encoding="utf-8"?>
-<ds:datastoreItem xmlns:ds="http://schemas.openxmlformats.org/officeDocument/2006/customXml" ds:itemID="{6CA3EA04-815A-4134-9458-EF5A7AA83FB7}">
+<ds:datastoreItem xmlns:ds="http://schemas.openxmlformats.org/officeDocument/2006/customXml" ds:itemID="{6B2D4AF2-AC30-4A45-A309-C30F39577E63}">
   <ds:schemaRefs>
     <ds:schemaRef ds:uri="http://schemas.openxmlformats.org/officeDocument/2006/bibliography"/>
   </ds:schemaRefs>

</xml_diff>